<commit_message>
Testprotokoll test cases finished
</commit_message>
<xml_diff>
--- a/Admin/Testprotokoll.docx
+++ b/Admin/Testprotokoll.docx
@@ -1072,7 +1072,7 @@
                   </wp:anchor>
                 </w:drawing>
               </mc:Choice>
-              <mc:Fallback xmlns:cx2="http://schemas.microsoft.com/office/drawing/2015/10/21/chartex" xmlns:cx3="http://schemas.microsoft.com/office/drawing/2016/5/9/chartex" xmlns:cx4="http://schemas.microsoft.com/office/drawing/2016/5/10/chartex" xmlns:cx5="http://schemas.microsoft.com/office/drawing/2016/5/11/chartex" xmlns:cx6="http://schemas.microsoft.com/office/drawing/2016/5/12/chartex" xmlns:cx7="http://schemas.microsoft.com/office/drawing/2016/5/13/chartex" xmlns:cx8="http://schemas.microsoft.com/office/drawing/2016/5/14/chartex" xmlns:aink="http://schemas.microsoft.com/office/drawing/2016/ink" xmlns:am3d="http://schemas.microsoft.com/office/drawing/2017/model3d" xmlns:w16cex="http://schemas.microsoft.com/office/word/2018/wordml/cex" xmlns:w16cid="http://schemas.microsoft.com/office/word/2016/wordml/cid" xmlns:w16="http://schemas.microsoft.com/office/word/2018/wordml" xmlns:w16sdtdh="http://schemas.microsoft.com/office/word/2020/wordml/sdtdatahash">
+              <mc:Fallback xmlns:w16sdtdh="http://schemas.microsoft.com/office/word/2020/wordml/sdtdatahash" xmlns:w16="http://schemas.microsoft.com/office/word/2018/wordml" xmlns:w16cid="http://schemas.microsoft.com/office/word/2016/wordml/cid" xmlns:w16cex="http://schemas.microsoft.com/office/word/2018/wordml/cex" xmlns:am3d="http://schemas.microsoft.com/office/drawing/2017/model3d" xmlns:aink="http://schemas.microsoft.com/office/drawing/2016/ink" xmlns:cx8="http://schemas.microsoft.com/office/drawing/2016/5/14/chartex" xmlns:cx7="http://schemas.microsoft.com/office/drawing/2016/5/13/chartex" xmlns:cx6="http://schemas.microsoft.com/office/drawing/2016/5/12/chartex" xmlns:cx5="http://schemas.microsoft.com/office/drawing/2016/5/11/chartex" xmlns:cx4="http://schemas.microsoft.com/office/drawing/2016/5/10/chartex" xmlns:cx3="http://schemas.microsoft.com/office/drawing/2016/5/9/chartex" xmlns:cx2="http://schemas.microsoft.com/office/drawing/2015/10/21/chartex">
                 <w:pict>
                   <v:shape w14:anchorId="085ED396" id="Rechteck 8" o:spid="_x0000_s1026" style="position:absolute;margin-left:0;margin-top:449.75pt;width:597.1pt;height:338.85pt;z-index:251716608;visibility:visible;mso-wrap-style:square;mso-width-percent:0;mso-height-percent:0;mso-wrap-distance-left:9pt;mso-wrap-distance-top:0;mso-wrap-distance-right:9pt;mso-wrap-distance-bottom:0;mso-position-horizontal:absolute;mso-position-horizontal-relative:page;mso-position-vertical:absolute;mso-position-vertical-relative:text;mso-width-percent:0;mso-height-percent:0;mso-width-relative:margin;mso-height-relative:margin;v-text-anchor:middle" coordsize="7582685,3461414" o:gfxdata="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" path="m725710,1270156l7582624,v212,1212979,-212,2248435,,3461414l,3461239,,410788r725710,859368xe" fillcolor="white [3212]" stroked="f" strokeweight="1pt">
                     <v:stroke joinstyle="miter"/>
@@ -1486,7 +1486,7 @@
               <w:ind w:left="357" w:hanging="357"/>
             </w:pPr>
             <w:r>
-              <w:t>Benutzer wählt ausloggen</w:t>
+              <w:t>Benutzer startet die App.</w:t>
             </w:r>
           </w:p>
         </w:tc>
@@ -1497,6 +1497,7 @@
             <w:tcW w:w="2020" w:type="dxa"/>
             <w:tcBorders>
               <w:top w:val="dotted" w:sz="4" w:space="0" w:color="auto"/>
+              <w:bottom w:val="dotted" w:sz="4" w:space="0" w:color="auto"/>
             </w:tcBorders>
           </w:tcPr>
           <w:p>
@@ -1513,19 +1514,1687 @@
             <w:tcW w:w="7272" w:type="dxa"/>
             <w:tcBorders>
               <w:top w:val="dotted" w:sz="4" w:space="0" w:color="auto"/>
-            </w:tcBorders>
-          </w:tcPr>
-          <w:p>
-            <w:pPr>
-              <w:spacing w:after="0"/>
-            </w:pPr>
-            <w:r>
-              <w:t>Der Benutzer kann sich von der Website ausloggen.</w:t>
-            </w:r>
+              <w:bottom w:val="dotted" w:sz="4" w:space="0" w:color="auto"/>
+            </w:tcBorders>
+          </w:tcPr>
+          <w:p>
+            <w:pPr>
+              <w:spacing w:after="0"/>
+            </w:pPr>
+            <w:r>
+              <w:t>Dem Benutzer werden alle Elemente gezeigt.</w:t>
+            </w:r>
+          </w:p>
+        </w:tc>
+      </w:tr>
+      <w:tr>
+        <w:tc>
+          <w:tcPr>
+            <w:tcW w:w="2020" w:type="dxa"/>
+            <w:tcBorders>
+              <w:top w:val="dotted" w:sz="4" w:space="0" w:color="auto"/>
+            </w:tcBorders>
+          </w:tcPr>
+          <w:p>
+            <w:pPr>
+              <w:spacing w:after="0"/>
+            </w:pPr>
+          </w:p>
+        </w:tc>
+        <w:tc>
+          <w:tcPr>
+            <w:tcW w:w="7272" w:type="dxa"/>
+            <w:tcBorders>
+              <w:top w:val="dotted" w:sz="4" w:space="0" w:color="auto"/>
+            </w:tcBorders>
+          </w:tcPr>
+          <w:p>
+            <w:pPr>
+              <w:spacing w:after="0"/>
+            </w:pPr>
+          </w:p>
+        </w:tc>
+      </w:tr>
+      <w:tr>
+        <w:tc>
+          <w:tcPr>
+            <w:tcW w:w="2020" w:type="dxa"/>
+            <w:tcBorders>
+              <w:top w:val="single" w:sz="4" w:space="0" w:color="auto"/>
+              <w:bottom w:val="dotted" w:sz="4" w:space="0" w:color="auto"/>
+            </w:tcBorders>
+          </w:tcPr>
+          <w:p>
+            <w:pPr>
+              <w:spacing w:after="0"/>
+            </w:pPr>
+            <w:r>
+              <w:t>ID</w:t>
+            </w:r>
+          </w:p>
+        </w:tc>
+        <w:tc>
+          <w:tcPr>
+            <w:tcW w:w="7272" w:type="dxa"/>
+            <w:tcBorders>
+              <w:top w:val="single" w:sz="4" w:space="0" w:color="auto"/>
+              <w:bottom w:val="dotted" w:sz="4" w:space="0" w:color="auto"/>
+            </w:tcBorders>
+          </w:tcPr>
+          <w:p>
+            <w:pPr>
+              <w:spacing w:after="0"/>
+              <w:rPr>
+                <w:lang w:val="fr-CH"/>
+              </w:rPr>
+            </w:pPr>
+            <w:r>
+              <w:rPr>
+                <w:noProof/>
+                <w:lang w:val="fr-CH"/>
+              </w:rPr>
+              <w:t>T-</w:t>
+            </w:r>
+            <w:r>
+              <w:rPr>
+                <w:noProof/>
+                <w:lang w:val="fr-CH"/>
+              </w:rPr>
+              <w:t>2</w:t>
+            </w:r>
+          </w:p>
+        </w:tc>
+      </w:tr>
+      <w:tr>
+        <w:tc>
+          <w:tcPr>
+            <w:tcW w:w="2020" w:type="dxa"/>
+            <w:tcBorders>
+              <w:top w:val="dotted" w:sz="4" w:space="0" w:color="auto"/>
+              <w:bottom w:val="dotted" w:sz="4" w:space="0" w:color="auto"/>
+            </w:tcBorders>
+          </w:tcPr>
+          <w:p>
+            <w:pPr>
+              <w:spacing w:after="0"/>
+            </w:pPr>
+            <w:r>
+              <w:t>Anforderungen</w:t>
+            </w:r>
+          </w:p>
+        </w:tc>
+        <w:tc>
+          <w:tcPr>
+            <w:tcW w:w="7272" w:type="dxa"/>
+            <w:tcBorders>
+              <w:top w:val="dotted" w:sz="4" w:space="0" w:color="auto"/>
+              <w:bottom w:val="dotted" w:sz="4" w:space="0" w:color="auto"/>
+            </w:tcBorders>
+          </w:tcPr>
+          <w:p>
+            <w:pPr>
+              <w:spacing w:after="0"/>
+            </w:pPr>
+            <w:r>
+              <w:t>US-</w:t>
+            </w:r>
+            <w:r>
+              <w:t>2</w:t>
+            </w:r>
+          </w:p>
+        </w:tc>
+      </w:tr>
+      <w:tr>
+        <w:tc>
+          <w:tcPr>
+            <w:tcW w:w="2020" w:type="dxa"/>
+            <w:tcBorders>
+              <w:top w:val="dotted" w:sz="4" w:space="0" w:color="auto"/>
+              <w:bottom w:val="dotted" w:sz="4" w:space="0" w:color="auto"/>
+            </w:tcBorders>
+          </w:tcPr>
+          <w:p>
+            <w:pPr>
+              <w:spacing w:after="0"/>
+            </w:pPr>
+            <w:r>
+              <w:t>Ablauf</w:t>
+            </w:r>
+          </w:p>
+        </w:tc>
+        <w:tc>
+          <w:tcPr>
+            <w:tcW w:w="7272" w:type="dxa"/>
+            <w:tcBorders>
+              <w:top w:val="dotted" w:sz="4" w:space="0" w:color="auto"/>
+              <w:bottom w:val="dotted" w:sz="4" w:space="0" w:color="auto"/>
+            </w:tcBorders>
+          </w:tcPr>
+          <w:p>
+            <w:pPr>
+              <w:spacing w:after="0"/>
+              <w:ind w:left="357" w:hanging="357"/>
+            </w:pPr>
+            <w:r>
+              <w:t>Benutzer startet die App</w:t>
+            </w:r>
+            <w:r>
+              <w:t>.</w:t>
+            </w:r>
+          </w:p>
+        </w:tc>
+      </w:tr>
+      <w:tr>
+        <w:tc>
+          <w:tcPr>
+            <w:tcW w:w="2020" w:type="dxa"/>
+            <w:tcBorders>
+              <w:top w:val="dotted" w:sz="4" w:space="0" w:color="auto"/>
+              <w:bottom w:val="dotted" w:sz="4" w:space="0" w:color="auto"/>
+            </w:tcBorders>
+          </w:tcPr>
+          <w:p>
+            <w:pPr>
+              <w:spacing w:after="0"/>
+            </w:pPr>
+            <w:r>
+              <w:t>Erwartetes Resultat</w:t>
+            </w:r>
+          </w:p>
+        </w:tc>
+        <w:tc>
+          <w:tcPr>
+            <w:tcW w:w="7272" w:type="dxa"/>
+            <w:tcBorders>
+              <w:top w:val="dotted" w:sz="4" w:space="0" w:color="auto"/>
+              <w:bottom w:val="dotted" w:sz="4" w:space="0" w:color="auto"/>
+            </w:tcBorders>
+          </w:tcPr>
+          <w:p>
+            <w:pPr>
+              <w:spacing w:after="0"/>
+            </w:pPr>
+            <w:r>
+              <w:t>Dem Benutzer werden Film Posters angezeigt</w:t>
+            </w:r>
+          </w:p>
+        </w:tc>
+      </w:tr>
+      <w:tr>
+        <w:tc>
+          <w:tcPr>
+            <w:tcW w:w="2020" w:type="dxa"/>
+            <w:tcBorders>
+              <w:top w:val="dotted" w:sz="4" w:space="0" w:color="auto"/>
+            </w:tcBorders>
+          </w:tcPr>
+          <w:p>
+            <w:pPr>
+              <w:spacing w:after="0"/>
+            </w:pPr>
+          </w:p>
+        </w:tc>
+        <w:tc>
+          <w:tcPr>
+            <w:tcW w:w="7272" w:type="dxa"/>
+            <w:tcBorders>
+              <w:top w:val="dotted" w:sz="4" w:space="0" w:color="auto"/>
+            </w:tcBorders>
+          </w:tcPr>
+          <w:p>
+            <w:pPr>
+              <w:spacing w:after="0"/>
+            </w:pPr>
+          </w:p>
+        </w:tc>
+      </w:tr>
+      <w:tr>
+        <w:tc>
+          <w:tcPr>
+            <w:tcW w:w="2020" w:type="dxa"/>
+            <w:tcBorders>
+              <w:top w:val="single" w:sz="4" w:space="0" w:color="auto"/>
+              <w:bottom w:val="dotted" w:sz="4" w:space="0" w:color="auto"/>
+            </w:tcBorders>
+          </w:tcPr>
+          <w:p>
+            <w:pPr>
+              <w:spacing w:after="0"/>
+            </w:pPr>
+            <w:r>
+              <w:t>ID</w:t>
+            </w:r>
+          </w:p>
+        </w:tc>
+        <w:tc>
+          <w:tcPr>
+            <w:tcW w:w="7272" w:type="dxa"/>
+            <w:tcBorders>
+              <w:top w:val="single" w:sz="4" w:space="0" w:color="auto"/>
+              <w:bottom w:val="dotted" w:sz="4" w:space="0" w:color="auto"/>
+            </w:tcBorders>
+          </w:tcPr>
+          <w:p>
+            <w:pPr>
+              <w:spacing w:after="0"/>
+              <w:rPr>
+                <w:lang w:val="fr-CH"/>
+              </w:rPr>
+            </w:pPr>
+            <w:r>
+              <w:rPr>
+                <w:noProof/>
+                <w:lang w:val="fr-CH"/>
+              </w:rPr>
+              <w:t>T-</w:t>
+            </w:r>
+            <w:r>
+              <w:rPr>
+                <w:noProof/>
+                <w:lang w:val="fr-CH"/>
+              </w:rPr>
+              <w:t>3</w:t>
+            </w:r>
+          </w:p>
+        </w:tc>
+      </w:tr>
+      <w:tr>
+        <w:tc>
+          <w:tcPr>
+            <w:tcW w:w="2020" w:type="dxa"/>
+            <w:tcBorders>
+              <w:top w:val="dotted" w:sz="4" w:space="0" w:color="auto"/>
+              <w:bottom w:val="dotted" w:sz="4" w:space="0" w:color="auto"/>
+            </w:tcBorders>
+          </w:tcPr>
+          <w:p>
+            <w:pPr>
+              <w:spacing w:after="0"/>
+            </w:pPr>
+            <w:r>
+              <w:t>Anforderungen</w:t>
+            </w:r>
+          </w:p>
+        </w:tc>
+        <w:tc>
+          <w:tcPr>
+            <w:tcW w:w="7272" w:type="dxa"/>
+            <w:tcBorders>
+              <w:top w:val="dotted" w:sz="4" w:space="0" w:color="auto"/>
+              <w:bottom w:val="dotted" w:sz="4" w:space="0" w:color="auto"/>
+            </w:tcBorders>
+          </w:tcPr>
+          <w:p>
+            <w:pPr>
+              <w:spacing w:after="0"/>
+            </w:pPr>
+            <w:r>
+              <w:t>US-</w:t>
+            </w:r>
+            <w:r>
+              <w:t>3</w:t>
+            </w:r>
+          </w:p>
+        </w:tc>
+      </w:tr>
+      <w:tr>
+        <w:tc>
+          <w:tcPr>
+            <w:tcW w:w="2020" w:type="dxa"/>
+            <w:tcBorders>
+              <w:top w:val="dotted" w:sz="4" w:space="0" w:color="auto"/>
+              <w:bottom w:val="dotted" w:sz="4" w:space="0" w:color="auto"/>
+            </w:tcBorders>
+          </w:tcPr>
+          <w:p>
+            <w:pPr>
+              <w:spacing w:after="0"/>
+            </w:pPr>
+            <w:r>
+              <w:t>Ablauf</w:t>
+            </w:r>
+          </w:p>
+        </w:tc>
+        <w:tc>
+          <w:tcPr>
+            <w:tcW w:w="7272" w:type="dxa"/>
+            <w:tcBorders>
+              <w:top w:val="dotted" w:sz="4" w:space="0" w:color="auto"/>
+              <w:bottom w:val="dotted" w:sz="4" w:space="0" w:color="auto"/>
+            </w:tcBorders>
+          </w:tcPr>
+          <w:p>
+            <w:pPr>
+              <w:spacing w:after="0"/>
+              <w:ind w:left="357" w:hanging="357"/>
+            </w:pPr>
+            <w:r>
+              <w:t>Benutzer startet die App</w:t>
+            </w:r>
+            <w:r>
+              <w:t xml:space="preserve"> und klickt auf einen Film Poster</w:t>
+            </w:r>
+          </w:p>
+        </w:tc>
+      </w:tr>
+      <w:tr>
+        <w:tc>
+          <w:tcPr>
+            <w:tcW w:w="2020" w:type="dxa"/>
+            <w:tcBorders>
+              <w:top w:val="dotted" w:sz="4" w:space="0" w:color="auto"/>
+              <w:bottom w:val="dotted" w:sz="4" w:space="0" w:color="auto"/>
+            </w:tcBorders>
+          </w:tcPr>
+          <w:p>
+            <w:pPr>
+              <w:spacing w:after="0"/>
+            </w:pPr>
+            <w:r>
+              <w:t>Erwartetes Resultat</w:t>
+            </w:r>
+          </w:p>
+        </w:tc>
+        <w:tc>
+          <w:tcPr>
+            <w:tcW w:w="7272" w:type="dxa"/>
+            <w:tcBorders>
+              <w:top w:val="dotted" w:sz="4" w:space="0" w:color="auto"/>
+              <w:bottom w:val="dotted" w:sz="4" w:space="0" w:color="auto"/>
+            </w:tcBorders>
+          </w:tcPr>
+          <w:p>
+            <w:pPr>
+              <w:spacing w:after="0"/>
+            </w:pPr>
+            <w:r>
+              <w:t>Der Benutzer wird weitergeleitet und sieht detaillierte Information zum Film,</w:t>
+            </w:r>
+          </w:p>
+        </w:tc>
+      </w:tr>
+      <w:tr>
+        <w:tc>
+          <w:tcPr>
+            <w:tcW w:w="2020" w:type="dxa"/>
+            <w:tcBorders>
+              <w:top w:val="dotted" w:sz="4" w:space="0" w:color="auto"/>
+            </w:tcBorders>
+          </w:tcPr>
+          <w:p>
+            <w:pPr>
+              <w:spacing w:after="0"/>
+            </w:pPr>
+          </w:p>
+        </w:tc>
+        <w:tc>
+          <w:tcPr>
+            <w:tcW w:w="7272" w:type="dxa"/>
+            <w:tcBorders>
+              <w:top w:val="dotted" w:sz="4" w:space="0" w:color="auto"/>
+            </w:tcBorders>
+          </w:tcPr>
+          <w:p>
+            <w:pPr>
+              <w:spacing w:after="0"/>
+            </w:pPr>
+          </w:p>
+        </w:tc>
+      </w:tr>
+      <w:tr>
+        <w:tc>
+          <w:tcPr>
+            <w:tcW w:w="2020" w:type="dxa"/>
+            <w:tcBorders>
+              <w:top w:val="single" w:sz="4" w:space="0" w:color="auto"/>
+              <w:bottom w:val="dotted" w:sz="4" w:space="0" w:color="auto"/>
+            </w:tcBorders>
+          </w:tcPr>
+          <w:p>
+            <w:pPr>
+              <w:spacing w:after="0"/>
+            </w:pPr>
+            <w:r>
+              <w:t>ID</w:t>
+            </w:r>
+          </w:p>
+        </w:tc>
+        <w:tc>
+          <w:tcPr>
+            <w:tcW w:w="7272" w:type="dxa"/>
+            <w:tcBorders>
+              <w:top w:val="single" w:sz="4" w:space="0" w:color="auto"/>
+              <w:bottom w:val="dotted" w:sz="4" w:space="0" w:color="auto"/>
+            </w:tcBorders>
+          </w:tcPr>
+          <w:p>
+            <w:pPr>
+              <w:spacing w:after="0"/>
+              <w:rPr>
+                <w:lang w:val="fr-CH"/>
+              </w:rPr>
+            </w:pPr>
+            <w:r>
+              <w:rPr>
+                <w:noProof/>
+                <w:lang w:val="fr-CH"/>
+              </w:rPr>
+              <w:t>T-</w:t>
+            </w:r>
+            <w:r>
+              <w:rPr>
+                <w:noProof/>
+                <w:lang w:val="fr-CH"/>
+              </w:rPr>
+              <w:t>4</w:t>
+            </w:r>
+          </w:p>
+        </w:tc>
+      </w:tr>
+      <w:tr>
+        <w:tc>
+          <w:tcPr>
+            <w:tcW w:w="2020" w:type="dxa"/>
+            <w:tcBorders>
+              <w:top w:val="dotted" w:sz="4" w:space="0" w:color="auto"/>
+              <w:bottom w:val="dotted" w:sz="4" w:space="0" w:color="auto"/>
+            </w:tcBorders>
+          </w:tcPr>
+          <w:p>
+            <w:pPr>
+              <w:spacing w:after="0"/>
+            </w:pPr>
+            <w:r>
+              <w:t>Anforderungen</w:t>
+            </w:r>
+          </w:p>
+        </w:tc>
+        <w:tc>
+          <w:tcPr>
+            <w:tcW w:w="7272" w:type="dxa"/>
+            <w:tcBorders>
+              <w:top w:val="dotted" w:sz="4" w:space="0" w:color="auto"/>
+              <w:bottom w:val="dotted" w:sz="4" w:space="0" w:color="auto"/>
+            </w:tcBorders>
+          </w:tcPr>
+          <w:p>
+            <w:pPr>
+              <w:spacing w:after="0"/>
+            </w:pPr>
+            <w:r>
+              <w:t>US-</w:t>
+            </w:r>
+            <w:r>
+              <w:t>4</w:t>
+            </w:r>
+          </w:p>
+        </w:tc>
+      </w:tr>
+      <w:tr>
+        <w:tc>
+          <w:tcPr>
+            <w:tcW w:w="2020" w:type="dxa"/>
+            <w:tcBorders>
+              <w:top w:val="dotted" w:sz="4" w:space="0" w:color="auto"/>
+              <w:bottom w:val="dotted" w:sz="4" w:space="0" w:color="auto"/>
+            </w:tcBorders>
+          </w:tcPr>
+          <w:p>
+            <w:pPr>
+              <w:spacing w:after="0"/>
+            </w:pPr>
+            <w:r>
+              <w:t>Ablauf</w:t>
+            </w:r>
+          </w:p>
+        </w:tc>
+        <w:tc>
+          <w:tcPr>
+            <w:tcW w:w="7272" w:type="dxa"/>
+            <w:tcBorders>
+              <w:top w:val="dotted" w:sz="4" w:space="0" w:color="auto"/>
+              <w:bottom w:val="dotted" w:sz="4" w:space="0" w:color="auto"/>
+            </w:tcBorders>
+          </w:tcPr>
+          <w:p>
+            <w:pPr>
+              <w:spacing w:after="0"/>
+              <w:ind w:left="357" w:hanging="357"/>
+            </w:pPr>
+            <w:r>
+              <w:t xml:space="preserve">Benutzer startet die App und </w:t>
+            </w:r>
+            <w:r>
+              <w:t>filtert Filme nach Genre und Jahr.</w:t>
+            </w:r>
+          </w:p>
+        </w:tc>
+      </w:tr>
+      <w:tr>
+        <w:tc>
+          <w:tcPr>
+            <w:tcW w:w="2020" w:type="dxa"/>
+            <w:tcBorders>
+              <w:top w:val="dotted" w:sz="4" w:space="0" w:color="auto"/>
+              <w:bottom w:val="dotted" w:sz="4" w:space="0" w:color="auto"/>
+            </w:tcBorders>
+          </w:tcPr>
+          <w:p>
+            <w:pPr>
+              <w:spacing w:after="0"/>
+            </w:pPr>
+            <w:r>
+              <w:t>Erwartetes Resultat</w:t>
+            </w:r>
+          </w:p>
+        </w:tc>
+        <w:tc>
+          <w:tcPr>
+            <w:tcW w:w="7272" w:type="dxa"/>
+            <w:tcBorders>
+              <w:top w:val="dotted" w:sz="4" w:space="0" w:color="auto"/>
+              <w:bottom w:val="dotted" w:sz="4" w:space="0" w:color="auto"/>
+            </w:tcBorders>
+          </w:tcPr>
+          <w:p>
+            <w:pPr>
+              <w:spacing w:after="0"/>
+            </w:pPr>
+            <w:r>
+              <w:t>D</w:t>
+            </w:r>
+            <w:r>
+              <w:t>em Benutzer werden Film Posters nach Filter angezeigt.</w:t>
+            </w:r>
+          </w:p>
+        </w:tc>
+      </w:tr>
+      <w:tr>
+        <w:tc>
+          <w:tcPr>
+            <w:tcW w:w="2020" w:type="dxa"/>
+            <w:tcBorders>
+              <w:top w:val="dotted" w:sz="4" w:space="0" w:color="auto"/>
+            </w:tcBorders>
+          </w:tcPr>
+          <w:p>
+            <w:pPr>
+              <w:spacing w:after="0"/>
+            </w:pPr>
+          </w:p>
+        </w:tc>
+        <w:tc>
+          <w:tcPr>
+            <w:tcW w:w="7272" w:type="dxa"/>
+            <w:tcBorders>
+              <w:top w:val="dotted" w:sz="4" w:space="0" w:color="auto"/>
+            </w:tcBorders>
+          </w:tcPr>
+          <w:p>
+            <w:pPr>
+              <w:spacing w:after="0"/>
+            </w:pPr>
+          </w:p>
+        </w:tc>
+      </w:tr>
+      <w:tr>
+        <w:tc>
+          <w:tcPr>
+            <w:tcW w:w="2020" w:type="dxa"/>
+            <w:tcBorders>
+              <w:top w:val="single" w:sz="4" w:space="0" w:color="auto"/>
+              <w:bottom w:val="dotted" w:sz="4" w:space="0" w:color="auto"/>
+            </w:tcBorders>
+          </w:tcPr>
+          <w:p>
+            <w:pPr>
+              <w:spacing w:after="0"/>
+            </w:pPr>
+            <w:r>
+              <w:t>ID</w:t>
+            </w:r>
+          </w:p>
+        </w:tc>
+        <w:tc>
+          <w:tcPr>
+            <w:tcW w:w="7272" w:type="dxa"/>
+            <w:tcBorders>
+              <w:top w:val="single" w:sz="4" w:space="0" w:color="auto"/>
+              <w:bottom w:val="dotted" w:sz="4" w:space="0" w:color="auto"/>
+            </w:tcBorders>
+          </w:tcPr>
+          <w:p>
+            <w:pPr>
+              <w:spacing w:after="0"/>
+              <w:rPr>
+                <w:lang w:val="fr-CH"/>
+              </w:rPr>
+            </w:pPr>
+            <w:r>
+              <w:rPr>
+                <w:noProof/>
+                <w:lang w:val="fr-CH"/>
+              </w:rPr>
+              <w:t>T-</w:t>
+            </w:r>
+            <w:r>
+              <w:rPr>
+                <w:noProof/>
+                <w:lang w:val="fr-CH"/>
+              </w:rPr>
+              <w:t>5</w:t>
+            </w:r>
+          </w:p>
+        </w:tc>
+      </w:tr>
+      <w:tr>
+        <w:tc>
+          <w:tcPr>
+            <w:tcW w:w="2020" w:type="dxa"/>
+            <w:tcBorders>
+              <w:top w:val="dotted" w:sz="4" w:space="0" w:color="auto"/>
+              <w:bottom w:val="dotted" w:sz="4" w:space="0" w:color="auto"/>
+            </w:tcBorders>
+          </w:tcPr>
+          <w:p>
+            <w:pPr>
+              <w:spacing w:after="0"/>
+            </w:pPr>
+            <w:r>
+              <w:t>Anforderungen</w:t>
+            </w:r>
+          </w:p>
+        </w:tc>
+        <w:tc>
+          <w:tcPr>
+            <w:tcW w:w="7272" w:type="dxa"/>
+            <w:tcBorders>
+              <w:top w:val="dotted" w:sz="4" w:space="0" w:color="auto"/>
+              <w:bottom w:val="dotted" w:sz="4" w:space="0" w:color="auto"/>
+            </w:tcBorders>
+          </w:tcPr>
+          <w:p>
+            <w:pPr>
+              <w:spacing w:after="0"/>
+            </w:pPr>
+            <w:r>
+              <w:t>US-</w:t>
+            </w:r>
+            <w:r>
+              <w:t>5</w:t>
+            </w:r>
+          </w:p>
+        </w:tc>
+      </w:tr>
+      <w:tr>
+        <w:tc>
+          <w:tcPr>
+            <w:tcW w:w="2020" w:type="dxa"/>
+            <w:tcBorders>
+              <w:top w:val="dotted" w:sz="4" w:space="0" w:color="auto"/>
+              <w:bottom w:val="dotted" w:sz="4" w:space="0" w:color="auto"/>
+            </w:tcBorders>
+          </w:tcPr>
+          <w:p>
+            <w:pPr>
+              <w:spacing w:after="0"/>
+            </w:pPr>
+            <w:r>
+              <w:t>Ablauf</w:t>
+            </w:r>
+          </w:p>
+        </w:tc>
+        <w:tc>
+          <w:tcPr>
+            <w:tcW w:w="7272" w:type="dxa"/>
+            <w:tcBorders>
+              <w:top w:val="dotted" w:sz="4" w:space="0" w:color="auto"/>
+              <w:bottom w:val="dotted" w:sz="4" w:space="0" w:color="auto"/>
+            </w:tcBorders>
+          </w:tcPr>
+          <w:p>
+            <w:pPr>
+              <w:spacing w:after="0"/>
+              <w:ind w:left="357" w:hanging="357"/>
+            </w:pPr>
+            <w:r>
+              <w:t xml:space="preserve">Benutzer startet die App </w:t>
+            </w:r>
+            <w:r>
+              <w:t>und navigiert sich durch den Tabs</w:t>
+            </w:r>
+          </w:p>
+        </w:tc>
+      </w:tr>
+      <w:tr>
+        <w:tc>
+          <w:tcPr>
+            <w:tcW w:w="2020" w:type="dxa"/>
+            <w:tcBorders>
+              <w:top w:val="dotted" w:sz="4" w:space="0" w:color="auto"/>
+              <w:bottom w:val="dotted" w:sz="4" w:space="0" w:color="auto"/>
+            </w:tcBorders>
+          </w:tcPr>
+          <w:p>
+            <w:pPr>
+              <w:spacing w:after="0"/>
+            </w:pPr>
+            <w:r>
+              <w:t>Erwartetes Resultat</w:t>
+            </w:r>
+          </w:p>
+        </w:tc>
+        <w:tc>
+          <w:tcPr>
+            <w:tcW w:w="7272" w:type="dxa"/>
+            <w:tcBorders>
+              <w:top w:val="dotted" w:sz="4" w:space="0" w:color="auto"/>
+              <w:bottom w:val="dotted" w:sz="4" w:space="0" w:color="auto"/>
+            </w:tcBorders>
+          </w:tcPr>
+          <w:p>
+            <w:pPr>
+              <w:spacing w:after="0"/>
+            </w:pPr>
+            <w:r>
+              <w:t>Der Benutzer wird beim Klicken einer Tab weiter geleitet.</w:t>
+            </w:r>
+          </w:p>
+        </w:tc>
+      </w:tr>
+      <w:tr>
+        <w:tc>
+          <w:tcPr>
+            <w:tcW w:w="2020" w:type="dxa"/>
+            <w:tcBorders>
+              <w:top w:val="dotted" w:sz="4" w:space="0" w:color="auto"/>
+            </w:tcBorders>
+          </w:tcPr>
+          <w:p>
+            <w:pPr>
+              <w:spacing w:after="0"/>
+            </w:pPr>
+          </w:p>
+          <w:p>
+            <w:pPr>
+              <w:spacing w:after="0"/>
+            </w:pPr>
+          </w:p>
+          <w:p>
+            <w:pPr>
+              <w:spacing w:after="0"/>
+            </w:pPr>
+          </w:p>
+          <w:p>
+            <w:pPr>
+              <w:spacing w:after="0"/>
+            </w:pPr>
+          </w:p>
+        </w:tc>
+        <w:tc>
+          <w:tcPr>
+            <w:tcW w:w="7272" w:type="dxa"/>
+            <w:tcBorders>
+              <w:top w:val="dotted" w:sz="4" w:space="0" w:color="auto"/>
+            </w:tcBorders>
+          </w:tcPr>
+          <w:p>
+            <w:pPr>
+              <w:spacing w:after="0"/>
+            </w:pPr>
+          </w:p>
+        </w:tc>
+      </w:tr>
+      <w:tr>
+        <w:tc>
+          <w:tcPr>
+            <w:tcW w:w="2020" w:type="dxa"/>
+            <w:tcBorders>
+              <w:top w:val="single" w:sz="4" w:space="0" w:color="auto"/>
+              <w:bottom w:val="dotted" w:sz="4" w:space="0" w:color="auto"/>
+            </w:tcBorders>
+          </w:tcPr>
+          <w:p>
+            <w:pPr>
+              <w:spacing w:after="0"/>
+            </w:pPr>
+            <w:r>
+              <w:lastRenderedPageBreak/>
+              <w:t>ID</w:t>
+            </w:r>
+          </w:p>
+        </w:tc>
+        <w:tc>
+          <w:tcPr>
+            <w:tcW w:w="7272" w:type="dxa"/>
+            <w:tcBorders>
+              <w:top w:val="single" w:sz="4" w:space="0" w:color="auto"/>
+              <w:bottom w:val="dotted" w:sz="4" w:space="0" w:color="auto"/>
+            </w:tcBorders>
+          </w:tcPr>
+          <w:p>
+            <w:pPr>
+              <w:spacing w:after="0"/>
+              <w:rPr>
+                <w:lang w:val="fr-CH"/>
+              </w:rPr>
+            </w:pPr>
+            <w:r>
+              <w:rPr>
+                <w:noProof/>
+                <w:lang w:val="fr-CH"/>
+              </w:rPr>
+              <w:t>T-</w:t>
+            </w:r>
+            <w:r>
+              <w:rPr>
+                <w:noProof/>
+                <w:lang w:val="fr-CH"/>
+              </w:rPr>
+              <w:t>6</w:t>
+            </w:r>
+          </w:p>
+        </w:tc>
+      </w:tr>
+      <w:tr>
+        <w:tc>
+          <w:tcPr>
+            <w:tcW w:w="2020" w:type="dxa"/>
+            <w:tcBorders>
+              <w:top w:val="dotted" w:sz="4" w:space="0" w:color="auto"/>
+              <w:bottom w:val="dotted" w:sz="4" w:space="0" w:color="auto"/>
+            </w:tcBorders>
+          </w:tcPr>
+          <w:p>
+            <w:pPr>
+              <w:spacing w:after="0"/>
+            </w:pPr>
+            <w:r>
+              <w:t>Anforderungen</w:t>
+            </w:r>
+          </w:p>
+        </w:tc>
+        <w:tc>
+          <w:tcPr>
+            <w:tcW w:w="7272" w:type="dxa"/>
+            <w:tcBorders>
+              <w:top w:val="dotted" w:sz="4" w:space="0" w:color="auto"/>
+              <w:bottom w:val="dotted" w:sz="4" w:space="0" w:color="auto"/>
+            </w:tcBorders>
+          </w:tcPr>
+          <w:p>
+            <w:pPr>
+              <w:spacing w:after="0"/>
+            </w:pPr>
+            <w:r>
+              <w:t>US-</w:t>
+            </w:r>
+            <w:r>
+              <w:t>6</w:t>
+            </w:r>
+          </w:p>
+        </w:tc>
+      </w:tr>
+      <w:tr>
+        <w:tc>
+          <w:tcPr>
+            <w:tcW w:w="2020" w:type="dxa"/>
+            <w:tcBorders>
+              <w:top w:val="dotted" w:sz="4" w:space="0" w:color="auto"/>
+              <w:bottom w:val="dotted" w:sz="4" w:space="0" w:color="auto"/>
+            </w:tcBorders>
+          </w:tcPr>
+          <w:p>
+            <w:pPr>
+              <w:spacing w:after="0"/>
+            </w:pPr>
+            <w:r>
+              <w:t>Ablauf</w:t>
+            </w:r>
+          </w:p>
+        </w:tc>
+        <w:tc>
+          <w:tcPr>
+            <w:tcW w:w="7272" w:type="dxa"/>
+            <w:tcBorders>
+              <w:top w:val="dotted" w:sz="4" w:space="0" w:color="auto"/>
+              <w:bottom w:val="dotted" w:sz="4" w:space="0" w:color="auto"/>
+            </w:tcBorders>
+          </w:tcPr>
+          <w:p>
+            <w:pPr>
+              <w:spacing w:after="0"/>
+              <w:ind w:left="357" w:hanging="357"/>
+            </w:pPr>
+            <w:r>
+              <w:t xml:space="preserve">Benutzer klickt auf einem Film Poster und fügt den Film der </w:t>
+            </w:r>
+            <w:proofErr w:type="spellStart"/>
+            <w:r>
+              <w:t>Watchliste</w:t>
+            </w:r>
+          </w:p>
+          <w:p>
+            <w:pPr>
+              <w:spacing w:after="0"/>
+              <w:ind w:left="357" w:hanging="357"/>
+            </w:pPr>
+            <w:proofErr w:type="spellEnd"/>
+            <w:r>
+              <w:t>hinzu</w:t>
+            </w:r>
+          </w:p>
+        </w:tc>
+      </w:tr>
+      <w:tr>
+        <w:tc>
+          <w:tcPr>
+            <w:tcW w:w="2020" w:type="dxa"/>
+            <w:tcBorders>
+              <w:top w:val="dotted" w:sz="4" w:space="0" w:color="auto"/>
+              <w:bottom w:val="dotted" w:sz="4" w:space="0" w:color="auto"/>
+            </w:tcBorders>
+          </w:tcPr>
+          <w:p>
+            <w:pPr>
+              <w:spacing w:after="0"/>
+            </w:pPr>
+            <w:r>
+              <w:t>Erwartetes Resultat</w:t>
+            </w:r>
+          </w:p>
+        </w:tc>
+        <w:tc>
+          <w:tcPr>
+            <w:tcW w:w="7272" w:type="dxa"/>
+            <w:tcBorders>
+              <w:top w:val="dotted" w:sz="4" w:space="0" w:color="auto"/>
+              <w:bottom w:val="dotted" w:sz="4" w:space="0" w:color="auto"/>
+            </w:tcBorders>
+          </w:tcPr>
+          <w:p>
+            <w:pPr>
+              <w:spacing w:after="0"/>
+            </w:pPr>
+            <w:r>
+              <w:t>D</w:t>
+            </w:r>
+            <w:r>
+              <w:t xml:space="preserve">as Film wird in der </w:t>
+            </w:r>
+            <w:proofErr w:type="spellStart"/>
+            <w:r>
+              <w:t>Watchliste</w:t>
+            </w:r>
+            <w:proofErr w:type="spellEnd"/>
+            <w:r>
+              <w:t xml:space="preserve"> angezeigt</w:t>
+            </w:r>
+          </w:p>
+        </w:tc>
+      </w:tr>
+      <w:tr>
+        <w:tc>
+          <w:tcPr>
+            <w:tcW w:w="2020" w:type="dxa"/>
+            <w:tcBorders>
+              <w:top w:val="dotted" w:sz="4" w:space="0" w:color="auto"/>
+            </w:tcBorders>
+          </w:tcPr>
+          <w:p>
+            <w:pPr>
+              <w:spacing w:after="0"/>
+            </w:pPr>
+          </w:p>
+          <w:p>
+            <w:pPr>
+              <w:spacing w:after="0"/>
+            </w:pPr>
+          </w:p>
+        </w:tc>
+        <w:tc>
+          <w:tcPr>
+            <w:tcW w:w="7272" w:type="dxa"/>
+            <w:tcBorders>
+              <w:top w:val="dotted" w:sz="4" w:space="0" w:color="auto"/>
+            </w:tcBorders>
+          </w:tcPr>
+          <w:p>
+            <w:pPr>
+              <w:spacing w:after="0"/>
+            </w:pPr>
+          </w:p>
+          <w:p>
+            <w:pPr>
+              <w:spacing w:after="0"/>
+            </w:pPr>
+          </w:p>
+        </w:tc>
+      </w:tr>
+      <w:tr>
+        <w:tc>
+          <w:tcPr>
+            <w:tcW w:w="2020" w:type="dxa"/>
+            <w:tcBorders>
+              <w:top w:val="single" w:sz="4" w:space="0" w:color="auto"/>
+              <w:bottom w:val="dotted" w:sz="4" w:space="0" w:color="auto"/>
+            </w:tcBorders>
+          </w:tcPr>
+          <w:p>
+            <w:pPr>
+              <w:spacing w:after="0"/>
+            </w:pPr>
+            <w:r>
+              <w:t>ID</w:t>
+            </w:r>
+          </w:p>
+        </w:tc>
+        <w:tc>
+          <w:tcPr>
+            <w:tcW w:w="7272" w:type="dxa"/>
+            <w:tcBorders>
+              <w:top w:val="single" w:sz="4" w:space="0" w:color="auto"/>
+              <w:bottom w:val="dotted" w:sz="4" w:space="0" w:color="auto"/>
+            </w:tcBorders>
+          </w:tcPr>
+          <w:p>
+            <w:pPr>
+              <w:spacing w:after="0"/>
+              <w:rPr>
+                <w:lang w:val="fr-CH"/>
+              </w:rPr>
+            </w:pPr>
+            <w:r>
+              <w:rPr>
+                <w:noProof/>
+                <w:lang w:val="fr-CH"/>
+              </w:rPr>
+              <w:t>T-</w:t>
+            </w:r>
+            <w:r>
+              <w:rPr>
+                <w:noProof/>
+                <w:lang w:val="fr-CH"/>
+              </w:rPr>
+              <w:t>7</w:t>
+            </w:r>
+          </w:p>
+        </w:tc>
+      </w:tr>
+      <w:tr>
+        <w:tc>
+          <w:tcPr>
+            <w:tcW w:w="2020" w:type="dxa"/>
+            <w:tcBorders>
+              <w:top w:val="dotted" w:sz="4" w:space="0" w:color="auto"/>
+              <w:bottom w:val="dotted" w:sz="4" w:space="0" w:color="auto"/>
+            </w:tcBorders>
+          </w:tcPr>
+          <w:p>
+            <w:pPr>
+              <w:spacing w:after="0"/>
+            </w:pPr>
+            <w:r>
+              <w:t>Anforderungen</w:t>
+            </w:r>
+          </w:p>
+        </w:tc>
+        <w:tc>
+          <w:tcPr>
+            <w:tcW w:w="7272" w:type="dxa"/>
+            <w:tcBorders>
+              <w:top w:val="dotted" w:sz="4" w:space="0" w:color="auto"/>
+              <w:bottom w:val="dotted" w:sz="4" w:space="0" w:color="auto"/>
+            </w:tcBorders>
+          </w:tcPr>
+          <w:p>
+            <w:pPr>
+              <w:spacing w:after="0"/>
+            </w:pPr>
+            <w:r>
+              <w:t>US-</w:t>
+            </w:r>
+            <w:r>
+              <w:t>7</w:t>
+            </w:r>
+          </w:p>
+        </w:tc>
+      </w:tr>
+      <w:tr>
+        <w:tc>
+          <w:tcPr>
+            <w:tcW w:w="2020" w:type="dxa"/>
+            <w:tcBorders>
+              <w:top w:val="dotted" w:sz="4" w:space="0" w:color="auto"/>
+              <w:bottom w:val="dotted" w:sz="4" w:space="0" w:color="auto"/>
+            </w:tcBorders>
+          </w:tcPr>
+          <w:p>
+            <w:pPr>
+              <w:spacing w:after="0"/>
+            </w:pPr>
+            <w:r>
+              <w:t>Ablauf</w:t>
+            </w:r>
+          </w:p>
+        </w:tc>
+        <w:tc>
+          <w:tcPr>
+            <w:tcW w:w="7272" w:type="dxa"/>
+            <w:tcBorders>
+              <w:top w:val="dotted" w:sz="4" w:space="0" w:color="auto"/>
+              <w:bottom w:val="dotted" w:sz="4" w:space="0" w:color="auto"/>
+            </w:tcBorders>
+          </w:tcPr>
+          <w:p>
+            <w:pPr>
+              <w:spacing w:after="0"/>
+              <w:ind w:left="357" w:hanging="357"/>
+            </w:pPr>
+            <w:r>
+              <w:t>Benutzer klickt auf einem Film Poster und füg den Film zu den Favoriten</w:t>
+            </w:r>
+          </w:p>
+          <w:p>
+            <w:pPr>
+              <w:spacing w:after="0"/>
+              <w:ind w:left="357" w:hanging="357"/>
+            </w:pPr>
+            <w:r>
+              <w:t>hinzu</w:t>
+            </w:r>
+          </w:p>
+        </w:tc>
+      </w:tr>
+      <w:tr>
+        <w:trPr>
+          <w:trHeight w:val="64"/>
+        </w:trPr>
+        <w:tc>
+          <w:tcPr>
+            <w:tcW w:w="2020" w:type="dxa"/>
+            <w:tcBorders>
+              <w:top w:val="dotted" w:sz="4" w:space="0" w:color="auto"/>
+              <w:bottom w:val="dotted" w:sz="4" w:space="0" w:color="auto"/>
+            </w:tcBorders>
+          </w:tcPr>
+          <w:p>
+            <w:pPr>
+              <w:spacing w:after="0"/>
+            </w:pPr>
+            <w:r>
+              <w:t>Erwartetes Resultat</w:t>
+            </w:r>
+          </w:p>
+        </w:tc>
+        <w:tc>
+          <w:tcPr>
+            <w:tcW w:w="7272" w:type="dxa"/>
+            <w:tcBorders>
+              <w:top w:val="dotted" w:sz="4" w:space="0" w:color="auto"/>
+              <w:bottom w:val="dotted" w:sz="4" w:space="0" w:color="auto"/>
+            </w:tcBorders>
+          </w:tcPr>
+          <w:p>
+            <w:pPr>
+              <w:spacing w:after="0"/>
+            </w:pPr>
+            <w:r>
+              <w:t>Das Film wird bei den Favoriten angezeigt.</w:t>
+            </w:r>
+          </w:p>
+        </w:tc>
+      </w:tr>
+      <w:tr>
+        <w:tc>
+          <w:tcPr>
+            <w:tcW w:w="2020" w:type="dxa"/>
+            <w:tcBorders>
+              <w:top w:val="dotted" w:sz="4" w:space="0" w:color="auto"/>
+            </w:tcBorders>
+          </w:tcPr>
+          <w:p>
+            <w:pPr>
+              <w:spacing w:after="0"/>
+            </w:pPr>
+          </w:p>
+        </w:tc>
+        <w:tc>
+          <w:tcPr>
+            <w:tcW w:w="7272" w:type="dxa"/>
+            <w:tcBorders>
+              <w:top w:val="dotted" w:sz="4" w:space="0" w:color="auto"/>
+            </w:tcBorders>
+          </w:tcPr>
+          <w:p>
+            <w:pPr>
+              <w:spacing w:after="0"/>
+            </w:pPr>
+          </w:p>
+        </w:tc>
+      </w:tr>
+      <w:tr>
+        <w:tc>
+          <w:tcPr>
+            <w:tcW w:w="2020" w:type="dxa"/>
+            <w:tcBorders>
+              <w:top w:val="single" w:sz="4" w:space="0" w:color="auto"/>
+              <w:bottom w:val="dotted" w:sz="4" w:space="0" w:color="auto"/>
+            </w:tcBorders>
+          </w:tcPr>
+          <w:p>
+            <w:pPr>
+              <w:spacing w:after="0"/>
+            </w:pPr>
+            <w:r>
+              <w:t>ID</w:t>
+            </w:r>
+          </w:p>
+        </w:tc>
+        <w:tc>
+          <w:tcPr>
+            <w:tcW w:w="7272" w:type="dxa"/>
+            <w:tcBorders>
+              <w:top w:val="single" w:sz="4" w:space="0" w:color="auto"/>
+              <w:bottom w:val="dotted" w:sz="4" w:space="0" w:color="auto"/>
+            </w:tcBorders>
+          </w:tcPr>
+          <w:p>
+            <w:pPr>
+              <w:spacing w:after="0"/>
+              <w:rPr>
+                <w:lang w:val="fr-CH"/>
+              </w:rPr>
+            </w:pPr>
+            <w:r>
+              <w:rPr>
+                <w:noProof/>
+                <w:lang w:val="fr-CH"/>
+              </w:rPr>
+              <w:t>T-</w:t>
+            </w:r>
+            <w:r>
+              <w:rPr>
+                <w:noProof/>
+                <w:lang w:val="fr-CH"/>
+              </w:rPr>
+              <w:t>8</w:t>
+            </w:r>
+          </w:p>
+        </w:tc>
+      </w:tr>
+      <w:tr>
+        <w:tc>
+          <w:tcPr>
+            <w:tcW w:w="2020" w:type="dxa"/>
+            <w:tcBorders>
+              <w:top w:val="dotted" w:sz="4" w:space="0" w:color="auto"/>
+              <w:bottom w:val="dotted" w:sz="4" w:space="0" w:color="auto"/>
+            </w:tcBorders>
+          </w:tcPr>
+          <w:p>
+            <w:pPr>
+              <w:spacing w:after="0"/>
+            </w:pPr>
+            <w:r>
+              <w:t>Anforderungen</w:t>
+            </w:r>
+          </w:p>
+        </w:tc>
+        <w:tc>
+          <w:tcPr>
+            <w:tcW w:w="7272" w:type="dxa"/>
+            <w:tcBorders>
+              <w:top w:val="dotted" w:sz="4" w:space="0" w:color="auto"/>
+              <w:bottom w:val="dotted" w:sz="4" w:space="0" w:color="auto"/>
+            </w:tcBorders>
+          </w:tcPr>
+          <w:p>
+            <w:pPr>
+              <w:spacing w:after="0"/>
+            </w:pPr>
+            <w:r>
+              <w:t>US-</w:t>
+            </w:r>
+            <w:r>
+              <w:t>8</w:t>
+            </w:r>
+          </w:p>
+        </w:tc>
+      </w:tr>
+      <w:tr>
+        <w:tc>
+          <w:tcPr>
+            <w:tcW w:w="2020" w:type="dxa"/>
+            <w:tcBorders>
+              <w:top w:val="dotted" w:sz="4" w:space="0" w:color="auto"/>
+              <w:bottom w:val="dotted" w:sz="4" w:space="0" w:color="auto"/>
+            </w:tcBorders>
+          </w:tcPr>
+          <w:p>
+            <w:pPr>
+              <w:spacing w:after="0"/>
+            </w:pPr>
+            <w:r>
+              <w:t>Ablauf</w:t>
+            </w:r>
+          </w:p>
+        </w:tc>
+        <w:tc>
+          <w:tcPr>
+            <w:tcW w:w="7272" w:type="dxa"/>
+            <w:tcBorders>
+              <w:top w:val="dotted" w:sz="4" w:space="0" w:color="auto"/>
+              <w:bottom w:val="dotted" w:sz="4" w:space="0" w:color="auto"/>
+            </w:tcBorders>
+          </w:tcPr>
+          <w:p>
+            <w:pPr>
+              <w:spacing w:after="0"/>
+              <w:ind w:left="357" w:hanging="357"/>
+            </w:pPr>
+            <w:r>
+              <w:t>Benutzer kann Filme nach Keyword suchen</w:t>
+            </w:r>
+          </w:p>
+        </w:tc>
+      </w:tr>
+      <w:tr>
+        <w:trPr>
+          <w:trHeight w:val="64"/>
+        </w:trPr>
+        <w:tc>
+          <w:tcPr>
+            <w:tcW w:w="2020" w:type="dxa"/>
+            <w:tcBorders>
+              <w:top w:val="dotted" w:sz="4" w:space="0" w:color="auto"/>
+              <w:bottom w:val="dotted" w:sz="4" w:space="0" w:color="auto"/>
+            </w:tcBorders>
+          </w:tcPr>
+          <w:p>
+            <w:pPr>
+              <w:spacing w:after="0"/>
+            </w:pPr>
+            <w:r>
+              <w:t>Erwartetes Resultat</w:t>
+            </w:r>
+          </w:p>
+        </w:tc>
+        <w:tc>
+          <w:tcPr>
+            <w:tcW w:w="7272" w:type="dxa"/>
+            <w:tcBorders>
+              <w:top w:val="dotted" w:sz="4" w:space="0" w:color="auto"/>
+              <w:bottom w:val="dotted" w:sz="4" w:space="0" w:color="auto"/>
+            </w:tcBorders>
+          </w:tcPr>
+          <w:p>
+            <w:pPr>
+              <w:spacing w:after="0"/>
+            </w:pPr>
+            <w:r>
+              <w:t>Filme werden angezeigt, wenn es zum Keyword passt.</w:t>
+            </w:r>
+          </w:p>
+        </w:tc>
+      </w:tr>
+      <w:tr>
+        <w:trPr>
+          <w:trHeight w:val="64"/>
+        </w:trPr>
+        <w:tc>
+          <w:tcPr>
+            <w:tcW w:w="2020" w:type="dxa"/>
+            <w:tcBorders>
+              <w:top w:val="dotted" w:sz="4" w:space="0" w:color="auto"/>
+            </w:tcBorders>
+          </w:tcPr>
+          <w:p>
+            <w:pPr>
+              <w:spacing w:after="0"/>
+            </w:pPr>
+          </w:p>
+        </w:tc>
+        <w:tc>
+          <w:tcPr>
+            <w:tcW w:w="7272" w:type="dxa"/>
+            <w:tcBorders>
+              <w:top w:val="dotted" w:sz="4" w:space="0" w:color="auto"/>
+            </w:tcBorders>
+          </w:tcPr>
+          <w:p>
+            <w:pPr>
+              <w:spacing w:after="0"/>
+            </w:pPr>
+          </w:p>
+        </w:tc>
+      </w:tr>
+      <w:tr>
+        <w:tc>
+          <w:tcPr>
+            <w:tcW w:w="2020" w:type="dxa"/>
+            <w:tcBorders>
+              <w:top w:val="single" w:sz="4" w:space="0" w:color="auto"/>
+              <w:bottom w:val="dotted" w:sz="4" w:space="0" w:color="auto"/>
+            </w:tcBorders>
+          </w:tcPr>
+          <w:p>
+            <w:pPr>
+              <w:spacing w:after="0"/>
+            </w:pPr>
+            <w:r>
+              <w:t>ID</w:t>
+            </w:r>
+          </w:p>
+        </w:tc>
+        <w:tc>
+          <w:tcPr>
+            <w:tcW w:w="7272" w:type="dxa"/>
+            <w:tcBorders>
+              <w:top w:val="single" w:sz="4" w:space="0" w:color="auto"/>
+              <w:bottom w:val="dotted" w:sz="4" w:space="0" w:color="auto"/>
+            </w:tcBorders>
+          </w:tcPr>
+          <w:p>
+            <w:pPr>
+              <w:spacing w:after="0"/>
+              <w:rPr>
+                <w:lang w:val="fr-CH"/>
+              </w:rPr>
+            </w:pPr>
+            <w:r>
+              <w:rPr>
+                <w:noProof/>
+                <w:lang w:val="fr-CH"/>
+              </w:rPr>
+              <w:t>T-</w:t>
+            </w:r>
+            <w:r>
+              <w:rPr>
+                <w:noProof/>
+                <w:lang w:val="fr-CH"/>
+              </w:rPr>
+              <w:t>9</w:t>
+            </w:r>
+          </w:p>
+        </w:tc>
+      </w:tr>
+      <w:tr>
+        <w:tc>
+          <w:tcPr>
+            <w:tcW w:w="2020" w:type="dxa"/>
+            <w:tcBorders>
+              <w:top w:val="dotted" w:sz="4" w:space="0" w:color="auto"/>
+              <w:bottom w:val="dotted" w:sz="4" w:space="0" w:color="auto"/>
+            </w:tcBorders>
+          </w:tcPr>
+          <w:p>
+            <w:pPr>
+              <w:spacing w:after="0"/>
+            </w:pPr>
+            <w:r>
+              <w:t>Anforderungen</w:t>
+            </w:r>
+          </w:p>
+        </w:tc>
+        <w:tc>
+          <w:tcPr>
+            <w:tcW w:w="7272" w:type="dxa"/>
+            <w:tcBorders>
+              <w:top w:val="dotted" w:sz="4" w:space="0" w:color="auto"/>
+              <w:bottom w:val="dotted" w:sz="4" w:space="0" w:color="auto"/>
+            </w:tcBorders>
+          </w:tcPr>
+          <w:p>
+            <w:pPr>
+              <w:spacing w:after="0"/>
+            </w:pPr>
+            <w:r>
+              <w:t>US-</w:t>
+            </w:r>
+            <w:r>
+              <w:t>9</w:t>
+            </w:r>
+          </w:p>
+        </w:tc>
+      </w:tr>
+      <w:tr>
+        <w:tc>
+          <w:tcPr>
+            <w:tcW w:w="2020" w:type="dxa"/>
+            <w:tcBorders>
+              <w:top w:val="dotted" w:sz="4" w:space="0" w:color="auto"/>
+              <w:bottom w:val="dotted" w:sz="4" w:space="0" w:color="auto"/>
+            </w:tcBorders>
+          </w:tcPr>
+          <w:p>
+            <w:pPr>
+              <w:spacing w:after="0"/>
+            </w:pPr>
+            <w:r>
+              <w:t>Ablauf</w:t>
+            </w:r>
+          </w:p>
+        </w:tc>
+        <w:tc>
+          <w:tcPr>
+            <w:tcW w:w="7272" w:type="dxa"/>
+            <w:tcBorders>
+              <w:top w:val="dotted" w:sz="4" w:space="0" w:color="auto"/>
+              <w:bottom w:val="dotted" w:sz="4" w:space="0" w:color="auto"/>
+            </w:tcBorders>
+          </w:tcPr>
+          <w:p>
+            <w:pPr>
+              <w:spacing w:after="0"/>
+              <w:ind w:left="357" w:hanging="357"/>
+            </w:pPr>
+            <w:r>
+              <w:t>Benutzer öffnet das App ohne Internet Verbindung</w:t>
+            </w:r>
+          </w:p>
+        </w:tc>
+      </w:tr>
+      <w:tr>
+        <w:trPr>
+          <w:trHeight w:val="64"/>
+        </w:trPr>
+        <w:tc>
+          <w:tcPr>
+            <w:tcW w:w="2020" w:type="dxa"/>
+            <w:tcBorders>
+              <w:top w:val="dotted" w:sz="4" w:space="0" w:color="auto"/>
+              <w:bottom w:val="dotted" w:sz="4" w:space="0" w:color="auto"/>
+            </w:tcBorders>
+          </w:tcPr>
+          <w:p>
+            <w:pPr>
+              <w:spacing w:after="0"/>
+            </w:pPr>
+            <w:r>
+              <w:t>Erwartetes Resultat</w:t>
+            </w:r>
+          </w:p>
+        </w:tc>
+        <w:tc>
+          <w:tcPr>
+            <w:tcW w:w="7272" w:type="dxa"/>
+            <w:tcBorders>
+              <w:top w:val="dotted" w:sz="4" w:space="0" w:color="auto"/>
+              <w:bottom w:val="dotted" w:sz="4" w:space="0" w:color="auto"/>
+            </w:tcBorders>
+          </w:tcPr>
+          <w:p>
+            <w:pPr>
+              <w:spacing w:after="0"/>
+            </w:pPr>
+            <w:r>
+              <w:t xml:space="preserve">Filme werden </w:t>
+            </w:r>
+            <w:r>
+              <w:t>nicht angezeigt und eine Fehlermeldung erscheint.</w:t>
+            </w:r>
+          </w:p>
+        </w:tc>
+      </w:tr>
+      <w:tr>
+        <w:trPr>
+          <w:trHeight w:val="64"/>
+        </w:trPr>
+        <w:tc>
+          <w:tcPr>
+            <w:tcW w:w="2020" w:type="dxa"/>
+            <w:tcBorders>
+              <w:top w:val="dotted" w:sz="4" w:space="0" w:color="auto"/>
+            </w:tcBorders>
+          </w:tcPr>
+          <w:p>
+            <w:pPr>
+              <w:spacing w:after="0"/>
+            </w:pPr>
+          </w:p>
+        </w:tc>
+        <w:tc>
+          <w:tcPr>
+            <w:tcW w:w="7272" w:type="dxa"/>
+            <w:tcBorders>
+              <w:top w:val="dotted" w:sz="4" w:space="0" w:color="auto"/>
+            </w:tcBorders>
+          </w:tcPr>
+          <w:p>
+            <w:pPr>
+              <w:spacing w:after="0"/>
+            </w:pPr>
           </w:p>
         </w:tc>
       </w:tr>
     </w:tbl>
+    <w:p/>
+    <w:p/>
+    <w:p>
+      <w:pPr>
+        <w:pStyle w:val="berschrift2"/>
+        <w:keepNext w:val="0"/>
+        <w:keepLines w:val="0"/>
+        <w:numPr>
+          <w:ilvl w:val="0"/>
+          <w:numId w:val="0"/>
+        </w:numPr>
+        <w:tabs>
+          <w:tab w:val="clear" w:pos="851"/>
+          <w:tab w:val="clear" w:pos="1134"/>
+        </w:tabs>
+        <w:spacing w:before="120" w:after="120" w:line="240" w:lineRule="auto"/>
+      </w:pPr>
+    </w:p>
+    <w:p/>
+    <w:p/>
+    <w:p/>
+    <w:p/>
+    <w:p/>
+    <w:p/>
+    <w:p/>
+    <w:p/>
     <w:p>
       <w:pPr>
         <w:pStyle w:val="berschrift2"/>
@@ -1542,6 +3211,7 @@
         <w:spacing w:before="120" w:after="120" w:line="240" w:lineRule="auto"/>
       </w:pPr>
       <w:r>
+        <w:lastRenderedPageBreak/>
         <w:t>Test</w:t>
       </w:r>
       <w:bookmarkEnd w:id="11"/>
@@ -1554,34 +3224,19 @@
     <w:p>
       <w:pPr>
         <w:spacing w:after="0"/>
-        <w:rPr>
-          <w:lang w:val="en-US"/>
-        </w:rPr>
       </w:pPr>
       <w:r>
-        <w:rPr>
-          <w:lang w:val="en-US"/>
-        </w:rPr>
         <w:t>Name des Testers:</w:t>
       </w:r>
       <w:r>
-        <w:rPr>
-          <w:lang w:val="en-US"/>
-        </w:rPr>
         <w:t xml:space="preserve"> </w:t>
       </w:r>
     </w:p>
     <w:p>
       <w:pPr>
         <w:spacing w:after="0"/>
-        <w:rPr>
-          <w:lang w:val="en-US"/>
-        </w:rPr>
       </w:pPr>
       <w:r>
-        <w:rPr>
-          <w:lang w:val="en-US"/>
-        </w:rPr>
         <w:t>Release: v1.0</w:t>
       </w:r>
     </w:p>
@@ -1603,6 +3258,7 @@
     </w:p>
     <w:tbl>
       <w:tblPr>
+        <w:tblStyle w:val="TabellemithellemGitternetz"/>
         <w:tblW w:w="9198" w:type="dxa"/>
         <w:tblLook w:val="04A0" w:firstRow="1" w:lastRow="0" w:firstColumn="1" w:lastColumn="0" w:noHBand="0" w:noVBand="1"/>
       </w:tblPr>
@@ -1618,9 +3274,6 @@
         <w:tc>
           <w:tcPr>
             <w:tcW w:w="845" w:type="dxa"/>
-            <w:tcBorders>
-              <w:bottom w:val="single" w:sz="4" w:space="0" w:color="auto"/>
-            </w:tcBorders>
           </w:tcPr>
           <w:p>
             <w:pPr>
@@ -1640,9 +3293,6 @@
         <w:tc>
           <w:tcPr>
             <w:tcW w:w="1326" w:type="dxa"/>
-            <w:tcBorders>
-              <w:bottom w:val="single" w:sz="4" w:space="0" w:color="auto"/>
-            </w:tcBorders>
           </w:tcPr>
           <w:p>
             <w:pPr>
@@ -1662,9 +3312,6 @@
         <w:tc>
           <w:tcPr>
             <w:tcW w:w="7027" w:type="dxa"/>
-            <w:tcBorders>
-              <w:bottom w:val="single" w:sz="4" w:space="0" w:color="auto"/>
-            </w:tcBorders>
           </w:tcPr>
           <w:p>
             <w:pPr>
@@ -1689,52 +3336,362 @@
         <w:tc>
           <w:tcPr>
             <w:tcW w:w="845" w:type="dxa"/>
-            <w:tcBorders>
-              <w:top w:val="single" w:sz="4" w:space="0" w:color="auto"/>
-              <w:bottom w:val="dotted" w:sz="4" w:space="0" w:color="auto"/>
-            </w:tcBorders>
-          </w:tcPr>
-          <w:p>
-            <w:pPr>
-              <w:spacing w:after="0"/>
-            </w:pPr>
-            <w:r>
-              <w:t>T-01</w:t>
+          </w:tcPr>
+          <w:p>
+            <w:pPr>
+              <w:spacing w:after="0"/>
+            </w:pPr>
+            <w:r>
+              <w:t>T-</w:t>
+            </w:r>
+            <w:r>
+              <w:t>1</w:t>
             </w:r>
           </w:p>
         </w:tc>
         <w:tc>
           <w:tcPr>
             <w:tcW w:w="1326" w:type="dxa"/>
-            <w:tcBorders>
-              <w:top w:val="single" w:sz="4" w:space="0" w:color="auto"/>
-              <w:bottom w:val="dotted" w:sz="4" w:space="0" w:color="auto"/>
-            </w:tcBorders>
-          </w:tcPr>
-          <w:p>
-            <w:pPr>
-              <w:spacing w:after="0"/>
-            </w:pPr>
-            <w:r>
-              <w:t>Ja</w:t>
-            </w:r>
+          </w:tcPr>
+          <w:p>
+            <w:pPr>
+              <w:spacing w:after="0"/>
+            </w:pPr>
           </w:p>
         </w:tc>
         <w:tc>
           <w:tcPr>
             <w:tcW w:w="7027" w:type="dxa"/>
-            <w:tcBorders>
-              <w:top w:val="single" w:sz="4" w:space="0" w:color="auto"/>
-              <w:bottom w:val="dotted" w:sz="4" w:space="0" w:color="auto"/>
-            </w:tcBorders>
-          </w:tcPr>
-          <w:p>
-            <w:pPr>
-              <w:spacing w:after="0"/>
-            </w:pPr>
-            <w:r>
-              <w:t>Ich kann mich registrieren.</w:t>
-            </w:r>
+          </w:tcPr>
+          <w:p>
+            <w:pPr>
+              <w:spacing w:after="0"/>
+            </w:pPr>
+          </w:p>
+        </w:tc>
+      </w:tr>
+      <w:tr>
+        <w:trPr>
+          <w:trHeight w:val="565"/>
+        </w:trPr>
+        <w:tc>
+          <w:tcPr>
+            <w:tcW w:w="845" w:type="dxa"/>
+          </w:tcPr>
+          <w:p>
+            <w:pPr>
+              <w:spacing w:after="0"/>
+            </w:pPr>
+            <w:r>
+              <w:t>T-2</w:t>
+            </w:r>
+          </w:p>
+        </w:tc>
+        <w:tc>
+          <w:tcPr>
+            <w:tcW w:w="1326" w:type="dxa"/>
+          </w:tcPr>
+          <w:p>
+            <w:pPr>
+              <w:spacing w:after="0"/>
+            </w:pPr>
+          </w:p>
+        </w:tc>
+        <w:tc>
+          <w:tcPr>
+            <w:tcW w:w="7027" w:type="dxa"/>
+          </w:tcPr>
+          <w:p>
+            <w:pPr>
+              <w:spacing w:after="0"/>
+            </w:pPr>
+          </w:p>
+        </w:tc>
+      </w:tr>
+      <w:tr>
+        <w:trPr>
+          <w:trHeight w:val="565"/>
+        </w:trPr>
+        <w:tc>
+          <w:tcPr>
+            <w:tcW w:w="845" w:type="dxa"/>
+          </w:tcPr>
+          <w:p>
+            <w:pPr>
+              <w:spacing w:after="0"/>
+            </w:pPr>
+            <w:r>
+              <w:t>T-</w:t>
+            </w:r>
+            <w:r>
+              <w:t>3</w:t>
+            </w:r>
+          </w:p>
+        </w:tc>
+        <w:tc>
+          <w:tcPr>
+            <w:tcW w:w="1326" w:type="dxa"/>
+          </w:tcPr>
+          <w:p>
+            <w:pPr>
+              <w:spacing w:after="0"/>
+            </w:pPr>
+          </w:p>
+        </w:tc>
+        <w:tc>
+          <w:tcPr>
+            <w:tcW w:w="7027" w:type="dxa"/>
+          </w:tcPr>
+          <w:p>
+            <w:pPr>
+              <w:spacing w:after="0"/>
+            </w:pPr>
+          </w:p>
+        </w:tc>
+      </w:tr>
+      <w:tr>
+        <w:trPr>
+          <w:trHeight w:val="565"/>
+        </w:trPr>
+        <w:tc>
+          <w:tcPr>
+            <w:tcW w:w="845" w:type="dxa"/>
+          </w:tcPr>
+          <w:p>
+            <w:pPr>
+              <w:spacing w:after="0"/>
+            </w:pPr>
+            <w:r>
+              <w:t>T-</w:t>
+            </w:r>
+            <w:r>
+              <w:t>4</w:t>
+            </w:r>
+          </w:p>
+        </w:tc>
+        <w:tc>
+          <w:tcPr>
+            <w:tcW w:w="1326" w:type="dxa"/>
+          </w:tcPr>
+          <w:p>
+            <w:pPr>
+              <w:spacing w:after="0"/>
+            </w:pPr>
+          </w:p>
+        </w:tc>
+        <w:tc>
+          <w:tcPr>
+            <w:tcW w:w="7027" w:type="dxa"/>
+          </w:tcPr>
+          <w:p>
+            <w:pPr>
+              <w:spacing w:after="0"/>
+            </w:pPr>
+          </w:p>
+        </w:tc>
+      </w:tr>
+      <w:tr>
+        <w:trPr>
+          <w:trHeight w:val="565"/>
+        </w:trPr>
+        <w:tc>
+          <w:tcPr>
+            <w:tcW w:w="845" w:type="dxa"/>
+          </w:tcPr>
+          <w:p>
+            <w:pPr>
+              <w:spacing w:after="0"/>
+            </w:pPr>
+            <w:r>
+              <w:t>T-</w:t>
+            </w:r>
+            <w:r>
+              <w:t>5</w:t>
+            </w:r>
+          </w:p>
+        </w:tc>
+        <w:tc>
+          <w:tcPr>
+            <w:tcW w:w="1326" w:type="dxa"/>
+          </w:tcPr>
+          <w:p>
+            <w:pPr>
+              <w:spacing w:after="0"/>
+            </w:pPr>
+          </w:p>
+        </w:tc>
+        <w:tc>
+          <w:tcPr>
+            <w:tcW w:w="7027" w:type="dxa"/>
+          </w:tcPr>
+          <w:p>
+            <w:pPr>
+              <w:spacing w:after="0"/>
+            </w:pPr>
+          </w:p>
+        </w:tc>
+      </w:tr>
+      <w:tr>
+        <w:trPr>
+          <w:trHeight w:val="565"/>
+        </w:trPr>
+        <w:tc>
+          <w:tcPr>
+            <w:tcW w:w="845" w:type="dxa"/>
+          </w:tcPr>
+          <w:p>
+            <w:pPr>
+              <w:spacing w:after="0"/>
+            </w:pPr>
+            <w:r>
+              <w:t>T-</w:t>
+            </w:r>
+            <w:r>
+              <w:t>6</w:t>
+            </w:r>
+          </w:p>
+        </w:tc>
+        <w:tc>
+          <w:tcPr>
+            <w:tcW w:w="1326" w:type="dxa"/>
+          </w:tcPr>
+          <w:p>
+            <w:pPr>
+              <w:spacing w:after="0"/>
+            </w:pPr>
+          </w:p>
+        </w:tc>
+        <w:tc>
+          <w:tcPr>
+            <w:tcW w:w="7027" w:type="dxa"/>
+          </w:tcPr>
+          <w:p>
+            <w:pPr>
+              <w:spacing w:after="0"/>
+            </w:pPr>
+          </w:p>
+        </w:tc>
+      </w:tr>
+      <w:tr>
+        <w:trPr>
+          <w:trHeight w:val="565"/>
+        </w:trPr>
+        <w:tc>
+          <w:tcPr>
+            <w:tcW w:w="845" w:type="dxa"/>
+          </w:tcPr>
+          <w:p>
+            <w:pPr>
+              <w:spacing w:after="0"/>
+            </w:pPr>
+            <w:r>
+              <w:t>T-</w:t>
+            </w:r>
+            <w:r>
+              <w:t>7</w:t>
+            </w:r>
+          </w:p>
+        </w:tc>
+        <w:tc>
+          <w:tcPr>
+            <w:tcW w:w="1326" w:type="dxa"/>
+          </w:tcPr>
+          <w:p>
+            <w:pPr>
+              <w:spacing w:after="0"/>
+            </w:pPr>
+          </w:p>
+        </w:tc>
+        <w:tc>
+          <w:tcPr>
+            <w:tcW w:w="7027" w:type="dxa"/>
+          </w:tcPr>
+          <w:p>
+            <w:pPr>
+              <w:spacing w:after="0"/>
+            </w:pPr>
+          </w:p>
+        </w:tc>
+      </w:tr>
+      <w:tr>
+        <w:trPr>
+          <w:trHeight w:val="565"/>
+        </w:trPr>
+        <w:tc>
+          <w:tcPr>
+            <w:tcW w:w="845" w:type="dxa"/>
+          </w:tcPr>
+          <w:p>
+            <w:pPr>
+              <w:spacing w:after="0"/>
+            </w:pPr>
+            <w:r>
+              <w:t>T-</w:t>
+            </w:r>
+            <w:r>
+              <w:t>8</w:t>
+            </w:r>
+          </w:p>
+        </w:tc>
+        <w:tc>
+          <w:tcPr>
+            <w:tcW w:w="1326" w:type="dxa"/>
+          </w:tcPr>
+          <w:p>
+            <w:pPr>
+              <w:spacing w:after="0"/>
+            </w:pPr>
+          </w:p>
+        </w:tc>
+        <w:tc>
+          <w:tcPr>
+            <w:tcW w:w="7027" w:type="dxa"/>
+          </w:tcPr>
+          <w:p>
+            <w:pPr>
+              <w:spacing w:after="0"/>
+            </w:pPr>
+          </w:p>
+        </w:tc>
+      </w:tr>
+      <w:tr>
+        <w:trPr>
+          <w:trHeight w:val="565"/>
+        </w:trPr>
+        <w:tc>
+          <w:tcPr>
+            <w:tcW w:w="845" w:type="dxa"/>
+          </w:tcPr>
+          <w:p>
+            <w:pPr>
+              <w:spacing w:after="0"/>
+            </w:pPr>
+            <w:r>
+              <w:t>T-</w:t>
+            </w:r>
+            <w:r>
+              <w:t>9</w:t>
+            </w:r>
+          </w:p>
+        </w:tc>
+        <w:tc>
+          <w:tcPr>
+            <w:tcW w:w="1326" w:type="dxa"/>
+          </w:tcPr>
+          <w:p>
+            <w:pPr>
+              <w:spacing w:after="0"/>
+            </w:pPr>
+          </w:p>
+        </w:tc>
+        <w:tc>
+          <w:tcPr>
+            <w:tcW w:w="7027" w:type="dxa"/>
+          </w:tcPr>
+          <w:p>
+            <w:pPr>
+              <w:spacing w:after="0"/>
+            </w:pPr>
           </w:p>
         </w:tc>
       </w:tr>
@@ -1878,7 +3835,7 @@
                 </wp:anchor>
               </w:drawing>
             </mc:Choice>
-            <mc:Fallback xmlns:cx2="http://schemas.microsoft.com/office/drawing/2015/10/21/chartex" xmlns:cx3="http://schemas.microsoft.com/office/drawing/2016/5/9/chartex" xmlns:cx4="http://schemas.microsoft.com/office/drawing/2016/5/10/chartex" xmlns:cx5="http://schemas.microsoft.com/office/drawing/2016/5/11/chartex" xmlns:cx6="http://schemas.microsoft.com/office/drawing/2016/5/12/chartex" xmlns:cx7="http://schemas.microsoft.com/office/drawing/2016/5/13/chartex" xmlns:cx8="http://schemas.microsoft.com/office/drawing/2016/5/14/chartex" xmlns:aink="http://schemas.microsoft.com/office/drawing/2016/ink" xmlns:am3d="http://schemas.microsoft.com/office/drawing/2017/model3d" xmlns:w16cex="http://schemas.microsoft.com/office/word/2018/wordml/cex" xmlns:w16cid="http://schemas.microsoft.com/office/word/2016/wordml/cid" xmlns:w16="http://schemas.microsoft.com/office/word/2018/wordml" xmlns:w16sdtdh="http://schemas.microsoft.com/office/word/2020/wordml/sdtdatahash">
+            <mc:Fallback xmlns:w16sdtdh="http://schemas.microsoft.com/office/word/2020/wordml/sdtdatahash" xmlns:w16="http://schemas.microsoft.com/office/word/2018/wordml" xmlns:w16cid="http://schemas.microsoft.com/office/word/2016/wordml/cid" xmlns:w16cex="http://schemas.microsoft.com/office/word/2018/wordml/cex" xmlns:am3d="http://schemas.microsoft.com/office/drawing/2017/model3d" xmlns:aink="http://schemas.microsoft.com/office/drawing/2016/ink" xmlns:cx8="http://schemas.microsoft.com/office/drawing/2016/5/14/chartex" xmlns:cx7="http://schemas.microsoft.com/office/drawing/2016/5/13/chartex" xmlns:cx6="http://schemas.microsoft.com/office/drawing/2016/5/12/chartex" xmlns:cx5="http://schemas.microsoft.com/office/drawing/2016/5/11/chartex" xmlns:cx4="http://schemas.microsoft.com/office/drawing/2016/5/10/chartex" xmlns:cx3="http://schemas.microsoft.com/office/drawing/2016/5/9/chartex" xmlns:cx2="http://schemas.microsoft.com/office/drawing/2015/10/21/chartex">
               <w:pict>
                 <v:line w14:anchorId="2E980593" id="Gerader Verbinder 1" o:spid="_x0000_s1026" style="position:absolute;flip:x;z-index:251659264;visibility:visible;mso-wrap-style:square;mso-width-percent:0;mso-height-percent:0;mso-wrap-distance-left:9pt;mso-wrap-distance-top:0;mso-wrap-distance-right:9pt;mso-wrap-distance-bottom:0;mso-position-horizontal:absolute;mso-position-horizontal-relative:margin;mso-position-vertical:absolute;mso-position-vertical-relative:text;mso-width-percent:0;mso-height-percent:0;mso-width-relative:margin;mso-height-relative:margin" from="469.35pt,-1.85pt" to="481.8pt,-1.85pt" o:gfxdata="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" strokecolor="#565656">
                   <v:stroke joinstyle="miter"/>
@@ -5557,6 +7514,25 @@
       </w:numPr>
     </w:pPr>
   </w:style>
+  <w:style w:type="table" w:styleId="TabellemithellemGitternetz">
+    <w:name w:val="Grid Table Light"/>
+    <w:basedOn w:val="NormaleTabelle"/>
+    <w:uiPriority w:val="40"/>
+    <w:rsid w:val="00426AED"/>
+    <w:pPr>
+      <w:spacing w:after="0" w:line="240" w:lineRule="auto"/>
+    </w:pPr>
+    <w:tblPr>
+      <w:tblBorders>
+        <w:top w:val="single" w:sz="4" w:space="0" w:color="BFBFBF" w:themeColor="background1" w:themeShade="BF"/>
+        <w:left w:val="single" w:sz="4" w:space="0" w:color="BFBFBF" w:themeColor="background1" w:themeShade="BF"/>
+        <w:bottom w:val="single" w:sz="4" w:space="0" w:color="BFBFBF" w:themeColor="background1" w:themeShade="BF"/>
+        <w:right w:val="single" w:sz="4" w:space="0" w:color="BFBFBF" w:themeColor="background1" w:themeShade="BF"/>
+        <w:insideH w:val="single" w:sz="4" w:space="0" w:color="BFBFBF" w:themeColor="background1" w:themeShade="BF"/>
+        <w:insideV w:val="single" w:sz="4" w:space="0" w:color="BFBFBF" w:themeColor="background1" w:themeShade="BF"/>
+      </w:tblBorders>
+    </w:tblPr>
+  </w:style>
 </w:styles>
 </file>
 
@@ -5822,12 +7798,9 @@
 </file>
 
 <file path=customXml/item1.xml><?xml version="1.0" encoding="utf-8"?>
-<?mso-contentType ?>
-<FormTemplates xmlns="http://schemas.microsoft.com/sharepoint/v3/contenttype/forms">
-  <Display>DocumentLibraryForm</Display>
-  <Edit>DocumentLibraryForm</Edit>
-  <New>DocumentLibraryForm</New>
-</FormTemplates>
+<p:properties xmlns:p="http://schemas.microsoft.com/office/2006/metadata/properties" xmlns:xsi="http://www.w3.org/2001/XMLSchema-instance" xmlns:pc="http://schemas.microsoft.com/office/infopath/2007/PartnerControls">
+  <documentManagement/>
+</p:properties>
 </file>
 
 <file path=customXml/item2.xml><?xml version="1.0" encoding="utf-8"?>
@@ -6021,9 +7994,12 @@
 </file>
 
 <file path=customXml/item3.xml><?xml version="1.0" encoding="utf-8"?>
-<p:properties xmlns:p="http://schemas.microsoft.com/office/2006/metadata/properties" xmlns:xsi="http://www.w3.org/2001/XMLSchema-instance" xmlns:pc="http://schemas.microsoft.com/office/infopath/2007/PartnerControls">
-  <documentManagement/>
-</p:properties>
+<?mso-contentType ?>
+<FormTemplates xmlns="http://schemas.microsoft.com/sharepoint/v3/contenttype/forms">
+  <Display>DocumentLibraryForm</Display>
+  <Edit>DocumentLibraryForm</Edit>
+  <New>DocumentLibraryForm</New>
+</FormTemplates>
 </file>
 
 <file path=customXml/item4.xml><?xml version="1.0" encoding="utf-8"?>
@@ -6031,9 +8007,10 @@
 </file>
 
 <file path=customXml/itemProps1.xml><?xml version="1.0" encoding="utf-8"?>
-<ds:datastoreItem xmlns:ds="http://schemas.openxmlformats.org/officeDocument/2006/customXml" ds:itemID="{CD654A5C-C5DF-453F-9494-37A8AC21E12F}">
+<ds:datastoreItem xmlns:ds="http://schemas.openxmlformats.org/officeDocument/2006/customXml" ds:itemID="{152C879B-2A72-40E5-BB03-7DCEBD055F82}">
   <ds:schemaRefs>
-    <ds:schemaRef ds:uri="http://schemas.microsoft.com/sharepoint/v3/contenttype/forms"/>
+    <ds:schemaRef ds:uri="http://schemas.microsoft.com/office/2006/metadata/properties"/>
+    <ds:schemaRef ds:uri="http://schemas.microsoft.com/office/infopath/2007/PartnerControls"/>
   </ds:schemaRefs>
 </ds:datastoreItem>
 </file>
@@ -6057,16 +8034,15 @@
 </file>
 
 <file path=customXml/itemProps3.xml><?xml version="1.0" encoding="utf-8"?>
-<ds:datastoreItem xmlns:ds="http://schemas.openxmlformats.org/officeDocument/2006/customXml" ds:itemID="{152C879B-2A72-40E5-BB03-7DCEBD055F82}">
+<ds:datastoreItem xmlns:ds="http://schemas.openxmlformats.org/officeDocument/2006/customXml" ds:itemID="{CD654A5C-C5DF-453F-9494-37A8AC21E12F}">
   <ds:schemaRefs>
-    <ds:schemaRef ds:uri="http://schemas.microsoft.com/office/2006/metadata/properties"/>
-    <ds:schemaRef ds:uri="http://schemas.microsoft.com/office/infopath/2007/PartnerControls"/>
+    <ds:schemaRef ds:uri="http://schemas.microsoft.com/sharepoint/v3/contenttype/forms"/>
   </ds:schemaRefs>
 </ds:datastoreItem>
 </file>
 
 <file path=customXml/itemProps4.xml><?xml version="1.0" encoding="utf-8"?>
-<ds:datastoreItem xmlns:ds="http://schemas.openxmlformats.org/officeDocument/2006/customXml" ds:itemID="{0AB6261C-A392-4652-AF7F-9F29527FC7B9}">
+<ds:datastoreItem xmlns:ds="http://schemas.openxmlformats.org/officeDocument/2006/customXml" ds:itemID="{13C28901-EDE6-45B2-A0A8-5DD9A44E9F26}">
   <ds:schemaRefs>
     <ds:schemaRef ds:uri="http://schemas.openxmlformats.org/officeDocument/2006/bibliography"/>
   </ds:schemaRefs>

</xml_diff>